<commit_message>
fix null pointer when client quit as soon as game started
</commit_message>
<xml_diff>
--- a/Program Narrative.docx
+++ b/Program Narrative.docx
@@ -1,6 +1,6 @@
 
 <file path=word/document.xml><?xml version="1.0" encoding="utf-8"?>
-<w:document xmlns:wpc="http://schemas.microsoft.com/office/word/2010/wordprocessingCanvas" xmlns:cx="http://schemas.microsoft.com/office/drawing/2014/chartex" xmlns:cx1="http://schemas.microsoft.com/office/drawing/2015/9/8/chartex" xmlns:cx2="http://schemas.microsoft.com/office/drawing/2015/10/21/chartex" xmlns:cx3="http://schemas.microsoft.com/office/drawing/2016/5/9/chartex" xmlns:cx4="http://schemas.microsoft.com/office/drawing/2016/5/10/chartex" xmlns:cx5="http://schemas.microsoft.com/office/drawing/2016/5/11/chartex" xmlns:cx6="http://schemas.microsoft.com/office/drawing/2016/5/12/chartex" xmlns:cx7="http://schemas.microsoft.com/office/drawing/2016/5/13/chartex" xmlns:cx8="http://schemas.microsoft.com/office/drawing/2016/5/14/chartex" xmlns:mc="http://schemas.openxmlformats.org/markup-compatibility/2006" xmlns:aink="http://schemas.microsoft.com/office/drawing/2016/ink" xmlns:am3d="http://schemas.microsoft.com/office/drawing/2017/model3d" xmlns:o="urn:schemas-microsoft-com:office:office" xmlns:r="http://schemas.openxmlformats.org/officeDocument/2006/relationships" xmlns:m="http://schemas.openxmlformats.org/officeDocument/2006/math" xmlns:v="urn:schemas-microsoft-com:vml" xmlns:wp14="http://schemas.microsoft.com/office/word/2010/wordprocessingDrawing" xmlns:wp="http://schemas.openxmlformats.org/drawingml/2006/wordprocessingDrawing" xmlns:w10="urn:schemas-microsoft-com:office:word" xmlns:w="http://schemas.openxmlformats.org/wordprocessingml/2006/main" xmlns:w14="http://schemas.microsoft.com/office/word/2010/wordml" xmlns:w15="http://schemas.microsoft.com/office/word/2012/wordml" xmlns:w16cid="http://schemas.microsoft.com/office/word/2016/wordml/cid" xmlns:w16se="http://schemas.microsoft.com/office/word/2015/wordml/symex" xmlns:wpg="http://schemas.microsoft.com/office/word/2010/wordprocessingGroup" xmlns:wpi="http://schemas.microsoft.com/office/word/2010/wordprocessingInk" xmlns:wne="http://schemas.microsoft.com/office/word/2006/wordml" xmlns:wps="http://schemas.microsoft.com/office/word/2010/wordprocessingShape" mc:Ignorable="w14 w15 w16se w16cid wp14">
+<w:document xmlns:wpc="http://schemas.microsoft.com/office/word/2010/wordprocessingCanvas" xmlns:cx="http://schemas.microsoft.com/office/drawing/2014/chartex" xmlns:cx1="http://schemas.microsoft.com/office/drawing/2015/9/8/chartex" xmlns:mc="http://schemas.openxmlformats.org/markup-compatibility/2006" xmlns:o="urn:schemas-microsoft-com:office:office" xmlns:r="http://schemas.openxmlformats.org/officeDocument/2006/relationships" xmlns:m="http://schemas.openxmlformats.org/officeDocument/2006/math" xmlns:v="urn:schemas-microsoft-com:vml" xmlns:wp14="http://schemas.microsoft.com/office/word/2010/wordprocessingDrawing" xmlns:wp="http://schemas.openxmlformats.org/drawingml/2006/wordprocessingDrawing" xmlns:w10="urn:schemas-microsoft-com:office:word" xmlns:w="http://schemas.openxmlformats.org/wordprocessingml/2006/main" xmlns:w14="http://schemas.microsoft.com/office/word/2010/wordml" xmlns:w15="http://schemas.microsoft.com/office/word/2012/wordml" xmlns:w16se="http://schemas.microsoft.com/office/word/2015/wordml/symex" xmlns:wpg="http://schemas.microsoft.com/office/word/2010/wordprocessingGroup" xmlns:wpi="http://schemas.microsoft.com/office/word/2010/wordprocessingInk" xmlns:wne="http://schemas.microsoft.com/office/word/2006/wordml" xmlns:wps="http://schemas.microsoft.com/office/word/2010/wordprocessingShape" mc:Ignorable="w14 w15 w16se wp14">
   <w:body>
     <w:p>
       <w:pPr>
@@ -17,416 +17,123 @@
           <w:sz w:val="32"/>
           <w:szCs w:val="32"/>
         </w:rPr>
-        <w:t>Connect 4</w:t>
-      </w:r>
-      <w:r>
-        <w:rPr>
-          <w:b/>
-          <w:sz w:val="32"/>
-          <w:szCs w:val="32"/>
-        </w:rPr>
-        <w:t xml:space="preserve"> By Team 7</w:t>
+        <w:t>Team 7</w:t>
       </w:r>
     </w:p>
     <w:p>
       <w:pPr>
-        <w:rPr>
-          <w:b/>
-          <w:sz w:val="24"/>
-          <w:szCs w:val="24"/>
+        <w:jc w:val="center"/>
+        <w:rPr>
+          <w:b/>
+          <w:sz w:val="32"/>
+          <w:szCs w:val="32"/>
         </w:rPr>
       </w:pPr>
       <w:r>
         <w:rPr>
           <w:b/>
-          <w:sz w:val="24"/>
-          <w:szCs w:val="24"/>
-        </w:rPr>
-        <w:t>Team member: Benjamin Kearney</w:t>
+          <w:sz w:val="32"/>
+          <w:szCs w:val="32"/>
+        </w:rPr>
+        <w:t>Benjamin Kearney</w:t>
       </w:r>
     </w:p>
     <w:p>
       <w:pPr>
-        <w:rPr>
-          <w:b/>
-          <w:sz w:val="24"/>
-          <w:szCs w:val="24"/>
+        <w:jc w:val="center"/>
+        <w:rPr>
+          <w:b/>
+          <w:sz w:val="32"/>
+          <w:szCs w:val="32"/>
         </w:rPr>
       </w:pPr>
       <w:r>
         <w:rPr>
           <w:b/>
-          <w:sz w:val="24"/>
-          <w:szCs w:val="24"/>
-        </w:rPr>
-        <w:tab/>
-      </w:r>
-      <w:r>
-        <w:rPr>
-          <w:b/>
-          <w:sz w:val="24"/>
-          <w:szCs w:val="24"/>
-        </w:rPr>
-        <w:tab/>
-      </w:r>
-      <w:r>
-        <w:rPr>
-          <w:b/>
-          <w:sz w:val="24"/>
-          <w:szCs w:val="24"/>
-        </w:rPr>
-        <w:t xml:space="preserve">   </w:t>
-      </w:r>
-      <w:r>
-        <w:rPr>
-          <w:b/>
-          <w:sz w:val="24"/>
-          <w:szCs w:val="24"/>
+          <w:sz w:val="32"/>
+          <w:szCs w:val="32"/>
         </w:rPr>
         <w:t>Cao Hoang Nguyen</w:t>
       </w:r>
     </w:p>
     <w:p>
       <w:pPr>
-        <w:rPr>
-          <w:b/>
-          <w:sz w:val="24"/>
-          <w:szCs w:val="24"/>
+        <w:jc w:val="center"/>
+        <w:rPr>
+          <w:b/>
+          <w:sz w:val="32"/>
+          <w:szCs w:val="32"/>
         </w:rPr>
       </w:pPr>
       <w:r>
         <w:rPr>
           <w:b/>
-          <w:sz w:val="24"/>
-          <w:szCs w:val="24"/>
-        </w:rPr>
-        <w:tab/>
-      </w:r>
-      <w:r>
-        <w:rPr>
-          <w:b/>
-          <w:sz w:val="24"/>
-          <w:szCs w:val="24"/>
-        </w:rPr>
-        <w:tab/>
-      </w:r>
-      <w:r>
-        <w:rPr>
-          <w:b/>
-          <w:sz w:val="24"/>
-          <w:szCs w:val="24"/>
-        </w:rPr>
-        <w:t xml:space="preserve">   </w:t>
-      </w:r>
-      <w:r>
-        <w:rPr>
-          <w:b/>
-          <w:sz w:val="24"/>
-          <w:szCs w:val="24"/>
+          <w:sz w:val="32"/>
+          <w:szCs w:val="32"/>
         </w:rPr>
         <w:t>Gabriela Rueda</w:t>
       </w:r>
     </w:p>
     <w:p>
       <w:pPr>
-        <w:rPr>
-          <w:b/>
-          <w:sz w:val="24"/>
-          <w:szCs w:val="24"/>
-        </w:rPr>
-      </w:pPr>
-    </w:p>
-    <w:p>
-      <w:pPr>
-        <w:rPr>
-          <w:sz w:val="24"/>
-          <w:szCs w:val="24"/>
+        <w:jc w:val="center"/>
+        <w:rPr>
+          <w:b/>
+          <w:sz w:val="48"/>
+          <w:szCs w:val="48"/>
         </w:rPr>
       </w:pPr>
       <w:r>
         <w:rPr>
-          <w:sz w:val="24"/>
-          <w:szCs w:val="24"/>
-        </w:rPr>
-        <w:t>DatacomC4 is a Client-Server Connect 4 game. The program is divided into 2 main parts:</w:t>
+          <w:b/>
+          <w:sz w:val="48"/>
+          <w:szCs w:val="48"/>
+        </w:rPr>
+        <w:t>Connect 4 Game</w:t>
       </w:r>
     </w:p>
     <w:p>
       <w:pPr>
-        <w:pStyle w:val="ListParagraph"/>
-        <w:numPr>
-          <w:ilvl w:val="0"/>
-          <w:numId w:val="1"/>
-        </w:numPr>
-        <w:rPr>
-          <w:sz w:val="24"/>
-          <w:szCs w:val="24"/>
+        <w:jc w:val="center"/>
+        <w:rPr>
+          <w:b/>
+          <w:sz w:val="48"/>
+          <w:szCs w:val="48"/>
         </w:rPr>
       </w:pPr>
       <w:r>
         <w:rPr>
-          <w:sz w:val="24"/>
-          <w:szCs w:val="24"/>
-        </w:rPr>
-        <w:t>The back-end: contain the definition for the game’s core, such as</w:t>
+          <w:b/>
+          <w:sz w:val="48"/>
+          <w:szCs w:val="48"/>
+        </w:rPr>
+        <w:t>A Client-Server project for Datacom</w:t>
       </w:r>
     </w:p>
     <w:p>
       <w:pPr>
-        <w:pStyle w:val="ListParagraph"/>
-        <w:numPr>
-          <w:ilvl w:val="1"/>
-          <w:numId w:val="1"/>
-        </w:numPr>
-        <w:rPr>
+        <w:jc w:val="center"/>
+        <w:rPr>
+          <w:b/>
           <w:sz w:val="24"/>
           <w:szCs w:val="24"/>
         </w:rPr>
       </w:pPr>
       <w:r>
         <w:rPr>
+          <w:b/>
           <w:sz w:val="24"/>
           <w:szCs w:val="24"/>
         </w:rPr>
-        <w:t>Board: Representing the “Board” in a Connect 4 game, which is a 2D byte array.</w:t>
-      </w:r>
-    </w:p>
-    <w:p>
-      <w:pPr>
-        <w:pStyle w:val="ListParagraph"/>
-        <w:numPr>
-          <w:ilvl w:val="1"/>
-          <w:numId w:val="1"/>
-        </w:numPr>
-        <w:rPr>
-          <w:sz w:val="24"/>
-          <w:szCs w:val="24"/>
-        </w:rPr>
-      </w:pPr>
-      <w:r>
-        <w:rPr>
-          <w:sz w:val="24"/>
-          <w:szCs w:val="24"/>
-        </w:rPr>
-        <w:t xml:space="preserve">Player: </w:t>
-      </w:r>
-      <w:r>
-        <w:rPr>
-          <w:sz w:val="24"/>
-          <w:szCs w:val="24"/>
-        </w:rPr>
-        <w:t>An interface for HumanPlayer and AIPlayer</w:t>
-      </w:r>
-      <w:r>
-        <w:rPr>
-          <w:sz w:val="24"/>
-          <w:szCs w:val="24"/>
-        </w:rPr>
-        <w:t>. Both HumanPlayer and AIPlayer will take in the SAME Game Object.</w:t>
-      </w:r>
-    </w:p>
-    <w:p>
-      <w:pPr>
-        <w:pStyle w:val="ListParagraph"/>
-        <w:numPr>
-          <w:ilvl w:val="1"/>
-          <w:numId w:val="1"/>
-        </w:numPr>
-        <w:rPr>
-          <w:sz w:val="24"/>
-          <w:szCs w:val="24"/>
-        </w:rPr>
-      </w:pPr>
-      <w:r>
-        <w:rPr>
-          <w:sz w:val="24"/>
-          <w:szCs w:val="24"/>
-        </w:rPr>
-        <w:t>AIPlayer: Implements Player interface. Responsible for how the AI analyze the Board and decide the best move against HumanPlayer</w:t>
-      </w:r>
-      <w:r>
-        <w:rPr>
-          <w:sz w:val="24"/>
-          <w:szCs w:val="24"/>
-        </w:rPr>
-        <w:t>.</w:t>
-      </w:r>
-    </w:p>
-    <w:p>
-      <w:pPr>
-        <w:pStyle w:val="ListParagraph"/>
-        <w:numPr>
-          <w:ilvl w:val="1"/>
-          <w:numId w:val="1"/>
-        </w:numPr>
-        <w:rPr>
-          <w:sz w:val="24"/>
-          <w:szCs w:val="24"/>
-        </w:rPr>
-      </w:pPr>
-      <w:r>
-        <w:rPr>
-          <w:sz w:val="24"/>
-          <w:szCs w:val="24"/>
-        </w:rPr>
-        <w:t>HumanPlayer: Implements Player interface</w:t>
-      </w:r>
-      <w:r>
-        <w:rPr>
-          <w:sz w:val="24"/>
-          <w:szCs w:val="24"/>
-        </w:rPr>
-        <w:t>. Defines the “move” mechanism for HumanPlayer.</w:t>
-      </w:r>
-    </w:p>
-    <w:p>
-      <w:pPr>
-        <w:pStyle w:val="ListParagraph"/>
-        <w:numPr>
-          <w:ilvl w:val="1"/>
-          <w:numId w:val="1"/>
-        </w:numPr>
-        <w:rPr>
-          <w:sz w:val="24"/>
-          <w:szCs w:val="24"/>
-        </w:rPr>
-      </w:pPr>
-      <w:r>
-        <w:rPr>
-          <w:sz w:val="24"/>
-          <w:szCs w:val="24"/>
-        </w:rPr>
-        <w:t>Game: Contain a Board and a Session. Contains the logic of the win, lose condition.</w:t>
-      </w:r>
-    </w:p>
-    <w:p>
-      <w:pPr>
-        <w:pStyle w:val="ListParagraph"/>
-        <w:numPr>
-          <w:ilvl w:val="1"/>
-          <w:numId w:val="1"/>
-        </w:numPr>
-        <w:rPr>
-          <w:sz w:val="24"/>
-          <w:szCs w:val="24"/>
-        </w:rPr>
-      </w:pPr>
-      <w:r>
-        <w:rPr>
-          <w:sz w:val="24"/>
-          <w:szCs w:val="24"/>
-        </w:rPr>
-        <w:t>Session: Contain a List of Game. Each Game will have its own ID. This will be used more for Multi-Thread.</w:t>
-      </w:r>
-    </w:p>
-    <w:p>
-      <w:pPr>
-        <w:pStyle w:val="ListParagraph"/>
-        <w:numPr>
-          <w:ilvl w:val="1"/>
-          <w:numId w:val="1"/>
-        </w:numPr>
-        <w:rPr>
-          <w:sz w:val="24"/>
-          <w:szCs w:val="24"/>
-        </w:rPr>
-      </w:pPr>
-      <w:r>
-        <w:rPr>
-          <w:sz w:val="24"/>
-          <w:szCs w:val="24"/>
-        </w:rPr>
-        <w:t>C4Client: Contains the Logic of send and receive from C4Server.</w:t>
-      </w:r>
-    </w:p>
-    <w:p>
-      <w:pPr>
-        <w:pStyle w:val="ListParagraph"/>
-        <w:numPr>
-          <w:ilvl w:val="1"/>
-          <w:numId w:val="1"/>
-        </w:numPr>
-        <w:rPr>
-          <w:sz w:val="24"/>
-          <w:szCs w:val="24"/>
-        </w:rPr>
-      </w:pPr>
-      <w:r>
-        <w:rPr>
-          <w:sz w:val="24"/>
-          <w:szCs w:val="24"/>
-        </w:rPr>
-        <w:t>C4Server: Contains the Logic of send and receive from C4Client.</w:t>
-      </w:r>
-    </w:p>
-    <w:p>
-      <w:pPr>
-        <w:pStyle w:val="ListParagraph"/>
-        <w:numPr>
-          <w:ilvl w:val="0"/>
-          <w:numId w:val="1"/>
-        </w:numPr>
-        <w:rPr>
-          <w:sz w:val="24"/>
-          <w:szCs w:val="24"/>
-        </w:rPr>
-      </w:pPr>
-      <w:r>
-        <w:rPr>
-          <w:sz w:val="24"/>
-          <w:szCs w:val="24"/>
-        </w:rPr>
-        <w:t>The front-end: contain the GUI and act as a</w:t>
-      </w:r>
-      <w:r>
-        <w:rPr>
-          <w:sz w:val="24"/>
-          <w:szCs w:val="24"/>
-        </w:rPr>
-        <w:t xml:space="preserve"> “user interface” layer for C4Client.</w:t>
-      </w:r>
-    </w:p>
-    <w:p>
-      <w:pPr>
-        <w:pStyle w:val="ListParagraph"/>
-        <w:numPr>
-          <w:ilvl w:val="1"/>
-          <w:numId w:val="1"/>
-        </w:numPr>
-        <w:rPr>
-          <w:sz w:val="24"/>
-          <w:szCs w:val="24"/>
-        </w:rPr>
-      </w:pPr>
-      <w:r>
-        <w:rPr>
-          <w:sz w:val="24"/>
-          <w:szCs w:val="24"/>
-        </w:rPr>
-        <w:t>ConnectionController: Responsible for user to input IP and Port number of Server, validate their input, connect to server, and create necessary back-end components for the game to start.</w:t>
-      </w:r>
-    </w:p>
-    <w:p>
-      <w:pPr>
-        <w:pStyle w:val="ListParagraph"/>
-        <w:numPr>
-          <w:ilvl w:val="1"/>
-          <w:numId w:val="1"/>
-        </w:numPr>
-        <w:rPr>
-          <w:sz w:val="24"/>
-          <w:szCs w:val="24"/>
-        </w:rPr>
-      </w:pPr>
-      <w:r>
-        <w:rPr>
-          <w:sz w:val="24"/>
-          <w:szCs w:val="24"/>
-        </w:rPr>
-        <w:t>GridController: Responsible to display the Connect 4 Game itself. Including the logic to display valid moves from both Client and Server, Quit and Reset the game and display important information on such as current turn, number of wins for AI and HumanPlayer.</w:t>
+        <w:t>26th October, 2018</w:t>
       </w:r>
       <w:bookmarkStart w:id="0" w:name="_GoBack"/>
       <w:bookmarkEnd w:id="0"/>
+    </w:p>
+    <w:p>
+      <w:pPr>
+        <w:jc w:val="center"/>
+      </w:pPr>
     </w:p>
     <w:sectPr>
       <w:pgSz w:w="12240" w:h="15840"/>
@@ -439,7 +146,7 @@
 </file>
 
 <file path=word/numbering.xml><?xml version="1.0" encoding="utf-8"?>
-<w:numbering xmlns:wpc="http://schemas.microsoft.com/office/word/2010/wordprocessingCanvas" xmlns:cx="http://schemas.microsoft.com/office/drawing/2014/chartex" xmlns:cx1="http://schemas.microsoft.com/office/drawing/2015/9/8/chartex" xmlns:cx2="http://schemas.microsoft.com/office/drawing/2015/10/21/chartex" xmlns:cx3="http://schemas.microsoft.com/office/drawing/2016/5/9/chartex" xmlns:cx4="http://schemas.microsoft.com/office/drawing/2016/5/10/chartex" xmlns:cx5="http://schemas.microsoft.com/office/drawing/2016/5/11/chartex" xmlns:cx6="http://schemas.microsoft.com/office/drawing/2016/5/12/chartex" xmlns:cx7="http://schemas.microsoft.com/office/drawing/2016/5/13/chartex" xmlns:cx8="http://schemas.microsoft.com/office/drawing/2016/5/14/chartex" xmlns:mc="http://schemas.openxmlformats.org/markup-compatibility/2006" xmlns:aink="http://schemas.microsoft.com/office/drawing/2016/ink" xmlns:am3d="http://schemas.microsoft.com/office/drawing/2017/model3d" xmlns:o="urn:schemas-microsoft-com:office:office" xmlns:r="http://schemas.openxmlformats.org/officeDocument/2006/relationships" xmlns:m="http://schemas.openxmlformats.org/officeDocument/2006/math" xmlns:v="urn:schemas-microsoft-com:vml" xmlns:wp14="http://schemas.microsoft.com/office/word/2010/wordprocessingDrawing" xmlns:wp="http://schemas.openxmlformats.org/drawingml/2006/wordprocessingDrawing" xmlns:w10="urn:schemas-microsoft-com:office:word" xmlns:w="http://schemas.openxmlformats.org/wordprocessingml/2006/main" xmlns:w14="http://schemas.microsoft.com/office/word/2010/wordml" xmlns:w15="http://schemas.microsoft.com/office/word/2012/wordml" xmlns:w16cid="http://schemas.microsoft.com/office/word/2016/wordml/cid" xmlns:w16se="http://schemas.microsoft.com/office/word/2015/wordml/symex" xmlns:wpg="http://schemas.microsoft.com/office/word/2010/wordprocessingGroup" xmlns:wpi="http://schemas.microsoft.com/office/word/2010/wordprocessingInk" xmlns:wne="http://schemas.microsoft.com/office/word/2006/wordml" xmlns:wps="http://schemas.microsoft.com/office/word/2010/wordprocessingShape" mc:Ignorable="w14 w15 w16se w16cid wp14">
+<w:numbering xmlns:wpc="http://schemas.microsoft.com/office/word/2010/wordprocessingCanvas" xmlns:cx="http://schemas.microsoft.com/office/drawing/2014/chartex" xmlns:cx1="http://schemas.microsoft.com/office/drawing/2015/9/8/chartex" xmlns:mc="http://schemas.openxmlformats.org/markup-compatibility/2006" xmlns:o="urn:schemas-microsoft-com:office:office" xmlns:r="http://schemas.openxmlformats.org/officeDocument/2006/relationships" xmlns:m="http://schemas.openxmlformats.org/officeDocument/2006/math" xmlns:v="urn:schemas-microsoft-com:vml" xmlns:wp14="http://schemas.microsoft.com/office/word/2010/wordprocessingDrawing" xmlns:wp="http://schemas.openxmlformats.org/drawingml/2006/wordprocessingDrawing" xmlns:w10="urn:schemas-microsoft-com:office:word" xmlns:w="http://schemas.openxmlformats.org/wordprocessingml/2006/main" xmlns:w14="http://schemas.microsoft.com/office/word/2010/wordml" xmlns:w15="http://schemas.microsoft.com/office/word/2012/wordml" xmlns:w16se="http://schemas.microsoft.com/office/word/2015/wordml/symex" xmlns:wpg="http://schemas.microsoft.com/office/word/2010/wordprocessingGroup" xmlns:wpi="http://schemas.microsoft.com/office/word/2010/wordprocessingInk" xmlns:wne="http://schemas.microsoft.com/office/word/2006/wordml" xmlns:wps="http://schemas.microsoft.com/office/word/2010/wordprocessingShape" mc:Ignorable="w14 w15 w16se wp14">
   <w:abstractNum w:abstractNumId="0" w15:restartNumberingAfterBreak="0">
     <w:nsid w:val="38654088"/>
     <w:multiLevelType w:val="hybridMultilevel"/>
@@ -559,7 +266,7 @@
 </file>
 
 <file path=word/styles.xml><?xml version="1.0" encoding="utf-8"?>
-<w:styles xmlns:mc="http://schemas.openxmlformats.org/markup-compatibility/2006" xmlns:r="http://schemas.openxmlformats.org/officeDocument/2006/relationships" xmlns:w="http://schemas.openxmlformats.org/wordprocessingml/2006/main" xmlns:w14="http://schemas.microsoft.com/office/word/2010/wordml" xmlns:w15="http://schemas.microsoft.com/office/word/2012/wordml" xmlns:w16cid="http://schemas.microsoft.com/office/word/2016/wordml/cid" xmlns:w16se="http://schemas.microsoft.com/office/word/2015/wordml/symex" mc:Ignorable="w14 w15 w16se w16cid">
+<w:styles xmlns:mc="http://schemas.openxmlformats.org/markup-compatibility/2006" xmlns:r="http://schemas.openxmlformats.org/officeDocument/2006/relationships" xmlns:w="http://schemas.openxmlformats.org/wordprocessingml/2006/main" xmlns:w14="http://schemas.microsoft.com/office/word/2010/wordml" xmlns:w15="http://schemas.microsoft.com/office/word/2012/wordml" xmlns:w16se="http://schemas.microsoft.com/office/word/2015/wordml/symex" mc:Ignorable="w14 w15 w16se">
   <w:docDefaults>
     <w:rPrDefault>
       <w:rPr>
@@ -575,7 +282,7 @@
       </w:pPr>
     </w:pPrDefault>
   </w:docDefaults>
-  <w:latentStyles w:defLockedState="0" w:defUIPriority="99" w:defSemiHidden="0" w:defUnhideWhenUsed="0" w:defQFormat="0" w:count="375">
+  <w:latentStyles w:defLockedState="0" w:defUIPriority="99" w:defSemiHidden="0" w:defUnhideWhenUsed="0" w:defQFormat="0" w:count="371">
     <w:lsdException w:name="Normal" w:uiPriority="0" w:qFormat="1"/>
     <w:lsdException w:name="heading 1" w:uiPriority="9" w:qFormat="1"/>
     <w:lsdException w:name="heading 2" w:semiHidden="1" w:uiPriority="9" w:unhideWhenUsed="1" w:qFormat="1"/>
@@ -947,10 +654,6 @@
     <w:lsdException w:name="List Table 5 Dark Accent 6" w:uiPriority="50"/>
     <w:lsdException w:name="List Table 6 Colorful Accent 6" w:uiPriority="51"/>
     <w:lsdException w:name="List Table 7 Colorful Accent 6" w:uiPriority="52"/>
-    <w:lsdException w:name="Mention" w:semiHidden="1" w:unhideWhenUsed="1"/>
-    <w:lsdException w:name="Smart Hyperlink" w:semiHidden="1" w:unhideWhenUsed="1"/>
-    <w:lsdException w:name="Hashtag" w:semiHidden="1" w:unhideWhenUsed="1"/>
-    <w:lsdException w:name="Unresolved Mention" w:semiHidden="1" w:unhideWhenUsed="1"/>
   </w:latentStyles>
   <w:style w:type="paragraph" w:default="1" w:styleId="Normal">
     <w:name w:val="Normal"/>
@@ -993,6 +696,36 @@
       <w:ind w:left="720"/>
       <w:contextualSpacing/>
     </w:pPr>
+  </w:style>
+  <w:style w:type="paragraph" w:styleId="BalloonText">
+    <w:name w:val="Balloon Text"/>
+    <w:basedOn w:val="Normal"/>
+    <w:link w:val="BalloonTextChar"/>
+    <w:uiPriority w:val="99"/>
+    <w:semiHidden/>
+    <w:unhideWhenUsed/>
+    <w:rsid w:val="008C58BB"/>
+    <w:pPr>
+      <w:spacing w:after="0" w:line="240" w:lineRule="auto"/>
+    </w:pPr>
+    <w:rPr>
+      <w:rFonts w:ascii="Segoe UI" w:hAnsi="Segoe UI" w:cs="Segoe UI"/>
+      <w:sz w:val="18"/>
+      <w:szCs w:val="18"/>
+    </w:rPr>
+  </w:style>
+  <w:style w:type="character" w:customStyle="1" w:styleId="BalloonTextChar">
+    <w:name w:val="Balloon Text Char"/>
+    <w:basedOn w:val="DefaultParagraphFont"/>
+    <w:link w:val="BalloonText"/>
+    <w:uiPriority w:val="99"/>
+    <w:semiHidden/>
+    <w:rsid w:val="008C58BB"/>
+    <w:rPr>
+      <w:rFonts w:ascii="Segoe UI" w:hAnsi="Segoe UI" w:cs="Segoe UI"/>
+      <w:sz w:val="18"/>
+      <w:szCs w:val="18"/>
+    </w:rPr>
   </w:style>
 </w:styles>
 </file>

</xml_diff>